<commit_message>
polish various parts of the paper
</commit_message>
<xml_diff>
--- a/conference-extension-statement.docx
+++ b/conference-extension-statement.docx
@@ -58,7 +58,13 @@
         <w:rPr>
           <w:rStyle w:val="pagecontents"/>
         </w:rPr>
-        <w:t>Android Multitasking Mechanism: Formal Semantics and Static Analysis of Apps</w:t>
+        <w:t xml:space="preserve">Android Multitasking Mechanism: Formal Semantics and Static Analysis of Apps </w:t>
+      </w:r>
+      <w:r>
+        <w:rPr>
+          <w:rStyle w:val="pagecontents"/>
+        </w:rPr>
+        <w:t>“</w:t>
       </w:r>
       <w:r>
         <w:rPr>
@@ -66,31 +72,11 @@
         </w:rPr>
         <w:t xml:space="preserve"> </w:t>
       </w:r>
-      <w:proofErr w:type="gramStart"/>
-      <w:r>
-        <w:rPr>
-          <w:rStyle w:val="pagecontents"/>
-        </w:rPr>
-        <w:t>“</w:t>
-      </w:r>
-      <w:r>
-        <w:rPr>
-          <w:rStyle w:val="pagecontents"/>
-        </w:rPr>
-        <w:t xml:space="preserve"> </w:t>
-      </w:r>
-      <w:r>
-        <w:rPr>
-          <w:rStyle w:val="pagecontents"/>
-        </w:rPr>
-        <w:t>(</w:t>
-      </w:r>
-      <w:proofErr w:type="gramEnd"/>
-      <w:r>
-        <w:rPr>
-          <w:rStyle w:val="pagecontents"/>
-        </w:rPr>
-        <w:t xml:space="preserve">APLAS 2019). </w:t>
+      <w:r>
+        <w:rPr>
+          <w:rStyle w:val="pagecontents"/>
+        </w:rPr>
+        <w:t xml:space="preserve">(APLAS 2019). </w:t>
       </w:r>
     </w:p>
     <w:p>
@@ -139,55 +125,25 @@
         <w:rPr>
           <w:rStyle w:val="pagecontents"/>
         </w:rPr>
-        <w:t>T</w:t>
-      </w:r>
-      <w:r>
-        <w:rPr>
-          <w:rStyle w:val="pagecontents"/>
-        </w:rPr>
-        <w:t>he formal semantics</w:t>
-      </w:r>
-      <w:r>
-        <w:rPr>
-          <w:rStyle w:val="pagecontents"/>
-        </w:rPr>
-        <w:t xml:space="preserve"> of the Android multitasking mechanism</w:t>
-      </w:r>
-      <w:r>
-        <w:rPr>
-          <w:rStyle w:val="pagecontents"/>
-        </w:rPr>
-        <w:t xml:space="preserve"> in the APLAS paper</w:t>
-      </w:r>
-      <w:r>
-        <w:rPr>
-          <w:rStyle w:val="pagecontents"/>
-        </w:rPr>
-        <w:t xml:space="preserve"> </w:t>
-      </w:r>
-      <w:r>
-        <w:rPr>
-          <w:rStyle w:val="pagecontents"/>
-        </w:rPr>
-        <w:t xml:space="preserve">was defined for activities and Android 6.0-8.0. </w:t>
-      </w:r>
-      <w:r>
-        <w:rPr>
-          <w:rStyle w:val="pagecontents"/>
-        </w:rPr>
-        <w:t xml:space="preserve"> </w:t>
-      </w:r>
-      <w:r>
-        <w:rPr>
-          <w:rStyle w:val="pagecontents"/>
-        </w:rPr>
-        <w:t xml:space="preserve">This paper defines the semantics for both activities and </w:t>
-      </w:r>
-      <w:r>
-        <w:rPr>
-          <w:rStyle w:val="pagecontents"/>
-        </w:rPr>
-        <w:t>fragments and Android 6.0-13.0.</w:t>
+        <w:t xml:space="preserve">Fragments, a crucial feature of Android multitasking which was ignored in </w:t>
+      </w:r>
+      <w:r>
+        <w:rPr>
+          <w:rStyle w:val="pagecontents"/>
+        </w:rPr>
+        <w:t>the APLAS paper</w:t>
+      </w:r>
+      <w:r>
+        <w:rPr>
+          <w:rStyle w:val="pagecontents"/>
+        </w:rPr>
+        <w:t>, is fully addressed in the current paper, including the formal semantics and static analysis</w:t>
+      </w:r>
+      <w:r>
+        <w:rPr>
+          <w:rStyle w:val="pagecontents"/>
+        </w:rPr>
+        <w:t>.</w:t>
       </w:r>
     </w:p>
     <w:p>
@@ -205,63 +161,13 @@
         <w:rPr>
           <w:rStyle w:val="pagecontents"/>
         </w:rPr>
-        <w:t xml:space="preserve">The formal semantics </w:t>
-      </w:r>
-      <w:r>
-        <w:rPr>
-          <w:rStyle w:val="pagecontents"/>
-        </w:rPr>
-        <w:t xml:space="preserve">in the APLAS paper </w:t>
-      </w:r>
-      <w:r>
-        <w:rPr>
-          <w:rStyle w:val="pagecontents"/>
-        </w:rPr>
-        <w:t xml:space="preserve">was </w:t>
-      </w:r>
-      <w:r>
-        <w:rPr>
-          <w:rStyle w:val="pagecontents"/>
-        </w:rPr>
-        <w:t xml:space="preserve">validated by using only a specially designed Android app. </w:t>
-      </w:r>
-      <w:r>
-        <w:rPr>
-          <w:rStyle w:val="pagecontents"/>
-        </w:rPr>
-        <w:t xml:space="preserve">This paper validates the formal semantics </w:t>
-      </w:r>
-      <w:r>
-        <w:rPr>
-          <w:rStyle w:val="pagecontents"/>
-        </w:rPr>
-        <w:t xml:space="preserve">by auditing the source code of Android OS, </w:t>
-      </w:r>
-      <w:r>
-        <w:rPr>
-          <w:rStyle w:val="pagecontents"/>
-        </w:rPr>
-        <w:t xml:space="preserve">doing experiments on </w:t>
-      </w:r>
-      <w:r>
-        <w:rPr>
-          <w:rStyle w:val="pagecontents"/>
-        </w:rPr>
-        <w:t xml:space="preserve">the </w:t>
-      </w:r>
-      <w:proofErr w:type="gramStart"/>
-      <w:r>
-        <w:rPr>
-          <w:rStyle w:val="pagecontents"/>
-        </w:rPr>
-        <w:t>open source</w:t>
-      </w:r>
-      <w:proofErr w:type="gramEnd"/>
-      <w:r>
-        <w:rPr>
-          <w:rStyle w:val="pagecontents"/>
-        </w:rPr>
-        <w:t xml:space="preserve"> Android apps, in addition to a specially designed Android app. </w:t>
+        <w:t xml:space="preserve">The semantics of the multitasking mechanism between activities and fragments for Android 6.0-13.0 are defined in this paper, while only the semantics for Android 7.0 and 8.0 were defined in </w:t>
+      </w:r>
+      <w:r>
+        <w:rPr>
+          <w:rStyle w:val="pagecontents"/>
+        </w:rPr>
+        <w:t xml:space="preserve">the APLAS paper. </w:t>
       </w:r>
     </w:p>
     <w:p>
@@ -279,13 +185,19 @@
         <w:rPr>
           <w:rStyle w:val="pagecontents"/>
         </w:rPr>
-        <w:t xml:space="preserve">Dynamic model extraction is added in this paper, in addition to the </w:t>
-      </w:r>
-      <w:r>
-        <w:rPr>
-          <w:rStyle w:val="pagecontents"/>
-        </w:rPr>
-        <w:t xml:space="preserve">static model extraction in the APLAS paper. </w:t>
+        <w:t>For the semantics validation, this paper extends the previous work in two ways: the relevant parts of the source code of Android OS are audited; 20 opens-source F-Droid apps are included in addition to the app that is specially designed for the empirical validation</w:t>
+      </w:r>
+      <w:r>
+        <w:rPr>
+          <w:rStyle w:val="pagecontents"/>
+        </w:rPr>
+        <w:t>.</w:t>
+      </w:r>
+      <w:r>
+        <w:rPr>
+          <w:rStyle w:val="pagecontents"/>
+        </w:rPr>
+        <w:t xml:space="preserve"> </w:t>
       </w:r>
     </w:p>
     <w:p>
@@ -303,32 +215,49 @@
         <w:rPr>
           <w:rStyle w:val="pagecontents"/>
         </w:rPr>
-        <w:t xml:space="preserve">The benchmarks for the static analysis have been extended compared to those in the APLAS paper. </w:t>
-      </w:r>
-      <w:r>
-        <w:rPr>
-          <w:rStyle w:val="pagecontents"/>
-        </w:rPr>
-        <w:t xml:space="preserve"> </w:t>
+        <w:t xml:space="preserve">The models are extracted both statically and dynamically in this paper, while only static model extraction was used in </w:t>
+      </w:r>
+      <w:r>
+        <w:rPr>
+          <w:rStyle w:val="pagecontents"/>
+        </w:rPr>
+        <w:t>the APLAS paper</w:t>
+      </w:r>
+      <w:r>
+        <w:rPr>
+          <w:rStyle w:val="pagecontents"/>
+        </w:rPr>
+        <w:t xml:space="preserve">. </w:t>
       </w:r>
     </w:p>
     <w:p>
       <w:pPr>
-        <w:rPr>
-          <w:rStyle w:val="pagecontents"/>
-        </w:rPr>
-      </w:pPr>
-      <w:r>
-        <w:rPr>
-          <w:rStyle w:val="pagecontents"/>
-        </w:rPr>
-        <w:t>We</w:t>
-      </w:r>
-      <w:r>
-        <w:rPr>
-          <w:rStyle w:val="pagecontents"/>
-        </w:rPr>
-        <w:t xml:space="preserve"> also confirm that you have expanded your paper to adhere to the ACM policy of adding at least 40% new material.</w:t>
+        <w:pStyle w:val="ListParagraph"/>
+        <w:numPr>
+          <w:ilvl w:val="0"/>
+          <w:numId w:val="1"/>
+        </w:numPr>
+        <w:rPr>
+          <w:rStyle w:val="pagecontents"/>
+        </w:rPr>
+      </w:pPr>
+      <w:r>
+        <w:rPr>
+          <w:rStyle w:val="pagecontents"/>
+        </w:rPr>
+        <w:t>The experiments are considerably more thoroughly done with, in particular, more benchmarks</w:t>
+      </w:r>
+      <w:r>
+        <w:rPr>
+          <w:rStyle w:val="pagecontents"/>
+        </w:rPr>
+        <w:t>.</w:t>
+      </w:r>
+      <w:r>
+        <w:rPr>
+          <w:rStyle w:val="pagecontents"/>
+        </w:rPr>
+        <w:t xml:space="preserve"> </w:t>
       </w:r>
       <w:r>
         <w:rPr>
@@ -338,11 +267,48 @@
       </w:r>
     </w:p>
     <w:p>
-      <w:r>
-        <w:rPr>
-          <w:rStyle w:val="pagecontents"/>
-        </w:rPr>
-        <w:t xml:space="preserve">Finally, since this is a resubmission, the comparison with the APLAS paper has been checked by the reviewers of the previous submissions. </w:t>
+      <w:pPr>
+        <w:rPr>
+          <w:rStyle w:val="pagecontents"/>
+        </w:rPr>
+      </w:pPr>
+      <w:r>
+        <w:rPr>
+          <w:rStyle w:val="pagecontents"/>
+        </w:rPr>
+        <w:t>We</w:t>
+      </w:r>
+      <w:r>
+        <w:rPr>
+          <w:rStyle w:val="pagecontents"/>
+        </w:rPr>
+        <w:t xml:space="preserve"> also confirm that you have expanded your paper to adhere to the ACM policy of adding at least 40% new material.</w:t>
+      </w:r>
+      <w:r>
+        <w:rPr>
+          <w:rStyle w:val="pagecontents"/>
+        </w:rPr>
+        <w:t xml:space="preserve"> </w:t>
+      </w:r>
+    </w:p>
+    <w:p>
+      <w:r>
+        <w:rPr>
+          <w:rStyle w:val="pagecontents"/>
+        </w:rPr>
+        <w:t xml:space="preserve">Finally, since this is a </w:t>
+      </w:r>
+      <w:r>
+        <w:rPr>
+          <w:rStyle w:val="pagecontents"/>
+        </w:rPr>
+        <w:t>revision of the previous submission</w:t>
+      </w:r>
+      <w:r>
+        <w:rPr>
+          <w:rStyle w:val="pagecontents"/>
+        </w:rPr>
+        <w:t xml:space="preserve">, the comparison with the APLAS paper has been checked by the reviewers of the previous submission. </w:t>
       </w:r>
     </w:p>
     <w:sectPr>

</xml_diff>